<commit_message>
Uploading code with modifications
</commit_message>
<xml_diff>
--- a/Docs/Cálculo de resistencias base emisor para tip31.docx
+++ b/Docs/Cálculo de resistencias base emisor para tip31.docx
@@ -69,6 +69,7 @@
         <w:t xml:space="preserve"> / </w:t>
       </w:r>
       <w:proofErr w:type="spellStart"/>
+      <w:proofErr w:type="gramStart"/>
       <w:r>
         <w:rPr>
           <w:rFonts w:cstheme="minorHAnsi"/>
@@ -95,23 +96,32 @@
         </w:rPr>
         <w:t xml:space="preserve"> </w:t>
       </w:r>
-      <w:proofErr w:type="gramStart"/>
-      <w:r>
-        <w:rPr>
-          <w:rFonts w:cstheme="minorHAnsi"/>
-          <w:sz w:val="14"/>
-          <w:szCs w:val="14"/>
-          <w:lang w:val="es-ES"/>
-        </w:rPr>
-        <w:t xml:space="preserve">= </w:t>
-      </w:r>
-      <w:r>
-        <w:rPr>
-          <w:rFonts w:cstheme="minorHAnsi"/>
+      <w:r>
+        <w:rPr>
+          <w:rFonts w:cstheme="minorHAnsi"/>
+          <w:sz w:val="14"/>
+          <w:szCs w:val="14"/>
+          <w:lang w:val="es-ES"/>
+        </w:rPr>
+        <w:t xml:space="preserve"> =</w:t>
+      </w:r>
+      <w:proofErr w:type="gramEnd"/>
+      <w:r>
+        <w:rPr>
+          <w:rFonts w:cstheme="minorHAnsi"/>
+          <w:sz w:val="14"/>
+          <w:szCs w:val="14"/>
           <w:lang w:val="es-ES"/>
         </w:rPr>
         <w:t xml:space="preserve"> </w:t>
       </w:r>
+      <w:r>
+        <w:rPr>
+          <w:rFonts w:cstheme="minorHAnsi"/>
+          <w:lang w:val="es-ES"/>
+        </w:rPr>
+        <w:t xml:space="preserve"> </w:t>
+      </w:r>
       <w:proofErr w:type="spellStart"/>
       <w:r>
         <w:rPr>
@@ -130,7 +140,6 @@
         <w:t>FE</w:t>
       </w:r>
       <w:proofErr w:type="spellEnd"/>
-      <w:proofErr w:type="gramEnd"/>
       <w:r>
         <w:rPr>
           <w:rFonts w:cstheme="minorHAnsi"/>
@@ -202,6 +211,81 @@
       <w:pPr>
         <w:rPr>
           <w:rFonts w:cstheme="minorHAnsi"/>
+          <w:lang w:val="es-ES"/>
+        </w:rPr>
+      </w:pPr>
+      <w:r>
+        <w:rPr>
+          <w:lang w:val="es-ES"/>
+        </w:rPr>
+        <w:t>R</w:t>
+      </w:r>
+      <w:r>
+        <w:rPr>
+          <w:sz w:val="14"/>
+          <w:szCs w:val="14"/>
+          <w:lang w:val="es-ES"/>
+        </w:rPr>
+        <w:t>BE</w:t>
+      </w:r>
+      <w:r>
+        <w:rPr>
+          <w:sz w:val="14"/>
+          <w:szCs w:val="14"/>
+          <w:lang w:val="es-ES"/>
+        </w:rPr>
+        <w:t xml:space="preserve"> </w:t>
+      </w:r>
+      <w:r>
+        <w:rPr>
+          <w:lang w:val="es-ES"/>
+        </w:rPr>
+        <w:t>= 25</w:t>
+      </w:r>
+      <w:r>
+        <w:rPr>
+          <w:lang w:val="es-ES"/>
+        </w:rPr>
+        <w:t xml:space="preserve"> </w:t>
+      </w:r>
+      <w:r>
+        <w:rPr>
+          <w:lang w:val="es-ES"/>
+        </w:rPr>
+        <w:t>/ (3</w:t>
+      </w:r>
+      <w:r>
+        <w:rPr>
+          <w:lang w:val="es-ES"/>
+        </w:rPr>
+        <w:t xml:space="preserve"> / 0.026)</w:t>
+      </w:r>
+      <w:r>
+        <w:rPr>
+          <w:lang w:val="es-ES"/>
+        </w:rPr>
+        <w:t xml:space="preserve"> = 115.38 </w:t>
+      </w:r>
+      <w:r>
+        <w:rPr>
+          <w:rFonts w:cstheme="minorHAnsi"/>
+          <w:lang w:val="es-ES"/>
+        </w:rPr>
+        <w:t>Ω</w:t>
+      </w:r>
+    </w:p>
+    <w:p>
+      <w:pPr>
+        <w:rPr>
+          <w:rFonts w:cstheme="minorHAnsi"/>
+          <w:lang w:val="es-ES"/>
+        </w:rPr>
+      </w:pPr>
+    </w:p>
+    <w:p>
+      <w:pPr>
+        <w:rPr>
+          <w:rFonts w:cstheme="minorHAnsi"/>
           <w:sz w:val="36"/>
           <w:szCs w:val="36"/>
           <w:lang w:val="es-ES"/>
@@ -219,52 +303,86 @@
           <w:szCs w:val="14"/>
           <w:lang w:val="es-ES"/>
         </w:rPr>
-        <w:t>BE</w:t>
-      </w:r>
-      <w:r>
-        <w:rPr>
-          <w:sz w:val="14"/>
-          <w:szCs w:val="14"/>
-          <w:lang w:val="es-ES"/>
-        </w:rPr>
-        <w:t xml:space="preserve"> </w:t>
-      </w:r>
-      <w:r>
-        <w:rPr>
-          <w:lang w:val="es-ES"/>
-        </w:rPr>
-        <w:t>= 25</w:t>
-      </w:r>
-      <w:r>
-        <w:rPr>
-          <w:lang w:val="es-ES"/>
-        </w:rPr>
-        <w:t xml:space="preserve"> </w:t>
-      </w:r>
-      <w:r>
-        <w:rPr>
-          <w:lang w:val="es-ES"/>
-        </w:rPr>
-        <w:t>/ (3</w:t>
-      </w:r>
-      <w:r>
-        <w:rPr>
-          <w:lang w:val="es-ES"/>
-        </w:rPr>
-        <w:t xml:space="preserve"> / 0.026)</w:t>
-      </w:r>
-      <w:r>
-        <w:rPr>
-          <w:lang w:val="es-ES"/>
-        </w:rPr>
-        <w:t xml:space="preserve"> = 115.38 </w:t>
-      </w:r>
-      <w:r>
-        <w:rPr>
-          <w:rFonts w:cstheme="minorHAnsi"/>
-          <w:lang w:val="es-ES"/>
-        </w:rPr>
-        <w:t>Ω</w:t>
+        <w:t xml:space="preserve">BE </w:t>
+      </w:r>
+      <w:r>
+        <w:rPr>
+          <w:sz w:val="20"/>
+          <w:szCs w:val="20"/>
+          <w:lang w:val="es-ES"/>
+        </w:rPr>
+        <w:t>=</w:t>
+      </w:r>
+      <w:r>
+        <w:rPr>
+          <w:sz w:val="20"/>
+          <w:szCs w:val="20"/>
+          <w:lang w:val="es-ES"/>
+        </w:rPr>
+        <w:t xml:space="preserve"> (Voltaje en base - 0.7) / (corriente en colector emisor / </w:t>
+      </w:r>
+      <w:proofErr w:type="spellStart"/>
+      <w:r>
+        <w:rPr>
+          <w:rFonts w:cstheme="minorHAnsi"/>
+          <w:lang w:val="es-ES"/>
+        </w:rPr>
+        <w:t>h</w:t>
+      </w:r>
+      <w:r>
+        <w:rPr>
+          <w:rFonts w:cstheme="minorHAnsi"/>
+          <w:sz w:val="14"/>
+          <w:szCs w:val="14"/>
+          <w:lang w:val="es-ES"/>
+        </w:rPr>
+        <w:t>FE</w:t>
+      </w:r>
+      <w:proofErr w:type="spellEnd"/>
+      <w:r>
+        <w:rPr>
+          <w:rFonts w:cstheme="minorHAnsi"/>
+          <w:sz w:val="14"/>
+          <w:szCs w:val="14"/>
+          <w:lang w:val="es-ES"/>
+        </w:rPr>
+        <w:t xml:space="preserve">) = (5 – 0.7) </w:t>
+      </w:r>
+      <w:r>
+        <w:rPr>
+          <w:rFonts w:cstheme="minorHAnsi"/>
+          <w:sz w:val="14"/>
+          <w:szCs w:val="14"/>
+          <w:lang w:val="es-ES"/>
+        </w:rPr>
+        <w:t xml:space="preserve">/ </w:t>
+      </w:r>
+      <w:r>
+        <w:rPr>
+          <w:rFonts w:cstheme="minorHAnsi"/>
+          <w:sz w:val="14"/>
+          <w:szCs w:val="14"/>
+          <w:lang w:val="es-ES"/>
+        </w:rPr>
+        <w:t xml:space="preserve">(3 * </w:t>
+      </w:r>
+      <w:r>
+        <w:rPr>
+          <w:rFonts w:cstheme="minorHAnsi"/>
+          <w:sz w:val="14"/>
+          <w:szCs w:val="14"/>
+          <w:lang w:val="es-ES"/>
+        </w:rPr>
+        <w:t>(1 / 25)</w:t>
+      </w:r>
+      <w:r>
+        <w:rPr>
+          <w:rFonts w:cstheme="minorHAnsi"/>
+          <w:sz w:val="14"/>
+          <w:szCs w:val="14"/>
+          <w:lang w:val="es-ES"/>
+        </w:rPr>
+        <w:t>)</w:t>
       </w:r>
     </w:p>
     <w:sectPr>

</xml_diff>

<commit_message>
Updating and uploading several files.
</commit_message>
<xml_diff>
--- a/Docs/Cálculo de resistencias base emisor para tip31.docx
+++ b/Docs/Cálculo de resistencias base emisor para tip31.docx
@@ -26,10 +26,12 @@
     <w:p>
       <w:pPr>
         <w:rPr>
-          <w:rFonts w:cstheme="minorHAnsi"/>
-          <w:lang w:val="es-ES"/>
-        </w:rPr>
-      </w:pPr>
+          <w:sz w:val="20"/>
+          <w:szCs w:val="20"/>
+          <w:lang w:val="es-ES"/>
+        </w:rPr>
+      </w:pPr>
+      <w:bookmarkStart w:id="0" w:name="_Hlk182133910"/>
       <w:r>
         <w:rPr>
           <w:lang w:val="es-ES"/>
@@ -50,145 +52,295 @@
           <w:szCs w:val="20"/>
           <w:lang w:val="es-ES"/>
         </w:rPr>
-        <w:t xml:space="preserve">= </w:t>
-      </w:r>
-      <w:r>
-        <w:rPr>
-          <w:rFonts w:cstheme="minorHAnsi"/>
-          <w:lang w:val="es-ES"/>
-        </w:rPr>
-        <w:t>β</w:t>
-      </w:r>
-      <w:r>
-        <w:rPr>
-          <w:rFonts w:cstheme="minorHAnsi"/>
-          <w:sz w:val="20"/>
-          <w:szCs w:val="20"/>
-          <w:lang w:val="es-ES"/>
-        </w:rPr>
-        <w:t xml:space="preserve"> / </w:t>
-      </w:r>
-      <w:proofErr w:type="spellStart"/>
-      <w:proofErr w:type="gramStart"/>
-      <w:r>
-        <w:rPr>
-          <w:rFonts w:cstheme="minorHAnsi"/>
-          <w:lang w:val="es-ES"/>
-        </w:rPr>
-        <w:t>g</w:t>
-      </w:r>
-      <w:r>
-        <w:rPr>
-          <w:rFonts w:cstheme="minorHAnsi"/>
+        <w:t>= V</w:t>
+      </w:r>
+      <w:r>
+        <w:rPr>
           <w:sz w:val="14"/>
           <w:szCs w:val="14"/>
           <w:lang w:val="es-ES"/>
         </w:rPr>
-        <w:t>m</w:t>
-      </w:r>
-      <w:proofErr w:type="spellEnd"/>
-      <w:r>
-        <w:rPr>
-          <w:rFonts w:cstheme="minorHAnsi"/>
+        <w:t>B</w:t>
+      </w:r>
+      <w:r>
+        <w:rPr>
+          <w:sz w:val="20"/>
+          <w:szCs w:val="20"/>
+          <w:lang w:val="es-ES"/>
+        </w:rPr>
+        <w:t xml:space="preserve"> / I</w:t>
+      </w:r>
+      <w:r>
+        <w:rPr>
           <w:sz w:val="14"/>
           <w:szCs w:val="14"/>
           <w:lang w:val="es-ES"/>
         </w:rPr>
-        <w:t xml:space="preserve"> </w:t>
-      </w:r>
-      <w:r>
-        <w:rPr>
-          <w:rFonts w:cstheme="minorHAnsi"/>
+        <w:t>B</w:t>
+      </w:r>
+    </w:p>
+    <w:p>
+      <w:pPr>
+        <w:rPr>
+          <w:rFonts w:cstheme="minorHAnsi"/>
+          <w:sz w:val="20"/>
+          <w:szCs w:val="20"/>
+          <w:lang w:val="es-ES"/>
+        </w:rPr>
+      </w:pPr>
+      <w:r>
+        <w:rPr>
+          <w:rFonts w:cstheme="minorHAnsi"/>
+          <w:sz w:val="20"/>
+          <w:szCs w:val="20"/>
+          <w:lang w:val="es-ES"/>
+        </w:rPr>
+        <w:t>β</w:t>
+      </w:r>
+      <w:r>
+        <w:rPr>
+          <w:sz w:val="20"/>
+          <w:szCs w:val="20"/>
+          <w:lang w:val="es-ES"/>
+        </w:rPr>
+        <w:t xml:space="preserve"> = </w:t>
+      </w:r>
+      <w:r>
+        <w:rPr>
+          <w:lang w:val="es-ES"/>
+        </w:rPr>
+        <w:t>I</w:t>
+      </w:r>
+      <w:r>
+        <w:rPr>
           <w:sz w:val="14"/>
           <w:szCs w:val="14"/>
           <w:lang w:val="es-ES"/>
         </w:rPr>
-        <w:t xml:space="preserve"> =</w:t>
-      </w:r>
-      <w:proofErr w:type="gramEnd"/>
-      <w:r>
-        <w:rPr>
-          <w:rFonts w:cstheme="minorHAnsi"/>
+        <w:t xml:space="preserve">C </w:t>
+      </w:r>
+      <w:r>
+        <w:rPr>
+          <w:lang w:val="es-ES"/>
+        </w:rPr>
+        <w:t>/ I</w:t>
+      </w:r>
+      <w:r>
+        <w:rPr>
           <w:sz w:val="14"/>
           <w:szCs w:val="14"/>
           <w:lang w:val="es-ES"/>
         </w:rPr>
-        <w:t xml:space="preserve"> </w:t>
-      </w:r>
-      <w:r>
-        <w:rPr>
-          <w:rFonts w:cstheme="minorHAnsi"/>
-          <w:lang w:val="es-ES"/>
-        </w:rPr>
-        <w:t xml:space="preserve"> </w:t>
-      </w:r>
-      <w:proofErr w:type="spellStart"/>
-      <w:r>
-        <w:rPr>
-          <w:rFonts w:cstheme="minorHAnsi"/>
-          <w:lang w:val="es-ES"/>
-        </w:rPr>
-        <w:t>h</w:t>
-      </w:r>
-      <w:r>
-        <w:rPr>
-          <w:rFonts w:cstheme="minorHAnsi"/>
+        <w:t xml:space="preserve">B  </w:t>
+      </w:r>
+      <w:r>
+        <w:rPr>
+          <w:lang w:val="es-ES"/>
+        </w:rPr>
+        <w:t>&gt;&gt; I</w:t>
+      </w:r>
+      <w:r>
+        <w:rPr>
           <w:sz w:val="14"/>
           <w:szCs w:val="14"/>
           <w:lang w:val="es-ES"/>
         </w:rPr>
-        <w:t>FE</w:t>
-      </w:r>
-      <w:proofErr w:type="spellEnd"/>
-      <w:r>
-        <w:rPr>
-          <w:rFonts w:cstheme="minorHAnsi"/>
+        <w:t xml:space="preserve">B </w:t>
+      </w:r>
+      <w:r>
+        <w:rPr>
+          <w:lang w:val="es-ES"/>
+        </w:rPr>
+        <w:t>= I</w:t>
+      </w:r>
+      <w:r>
+        <w:rPr>
           <w:sz w:val="14"/>
           <w:szCs w:val="14"/>
           <w:lang w:val="es-ES"/>
         </w:rPr>
-        <w:t xml:space="preserve"> mínimo </w:t>
-      </w:r>
-      <w:r>
-        <w:rPr>
-          <w:rFonts w:cstheme="minorHAnsi"/>
-          <w:lang w:val="es-ES"/>
-        </w:rPr>
-        <w:t>/ (</w:t>
-      </w:r>
-      <w:proofErr w:type="spellStart"/>
-      <w:r>
-        <w:rPr>
-          <w:rFonts w:cstheme="minorHAnsi"/>
-          <w:lang w:val="es-ES"/>
-        </w:rPr>
-        <w:t>I</w:t>
-      </w:r>
-      <w:r>
-        <w:rPr>
-          <w:rFonts w:cstheme="minorHAnsi"/>
+        <w:t xml:space="preserve">C </w:t>
+      </w:r>
+      <w:r>
+        <w:rPr>
+          <w:lang w:val="es-ES"/>
+        </w:rPr>
+        <w:t xml:space="preserve">/ </w:t>
+      </w:r>
+      <w:r>
+        <w:rPr>
+          <w:rFonts w:cstheme="minorHAnsi"/>
+          <w:sz w:val="20"/>
+          <w:szCs w:val="20"/>
+          <w:lang w:val="es-ES"/>
+        </w:rPr>
+        <w:t>β</w:t>
+      </w:r>
+    </w:p>
+    <w:p>
+      <w:pPr>
+        <w:rPr>
+          <w:rFonts w:cstheme="minorHAnsi"/>
+          <w:sz w:val="20"/>
+          <w:szCs w:val="20"/>
+          <w:lang w:val="es-ES"/>
+        </w:rPr>
+      </w:pPr>
+    </w:p>
+    <w:p>
+      <w:pPr>
+        <w:rPr>
+          <w:rFonts w:cstheme="minorHAnsi"/>
+          <w:sz w:val="20"/>
+          <w:szCs w:val="20"/>
+          <w:lang w:val="es-ES"/>
+        </w:rPr>
+      </w:pPr>
+      <w:r>
+        <w:rPr>
+          <w:rFonts w:cstheme="minorHAnsi"/>
+          <w:sz w:val="20"/>
+          <w:szCs w:val="20"/>
+          <w:lang w:val="es-ES"/>
+        </w:rPr>
+        <w:t>β mínima según datasheet = 25</w:t>
+      </w:r>
+    </w:p>
+    <w:p>
+      <w:pPr>
+        <w:rPr>
+          <w:lang w:val="es-ES"/>
+        </w:rPr>
+      </w:pPr>
+      <w:r>
+        <w:rPr>
+          <w:rFonts w:cstheme="minorHAnsi"/>
+          <w:sz w:val="20"/>
+          <w:szCs w:val="20"/>
+          <w:lang w:val="es-ES"/>
+        </w:rPr>
+        <w:t>β mínima según polímetro = 25</w:t>
+      </w:r>
+    </w:p>
+    <w:p>
+      <w:pPr>
+        <w:rPr>
+          <w:lang w:val="es-ES"/>
+        </w:rPr>
+      </w:pPr>
+    </w:p>
+    <w:p>
+      <w:pPr>
+        <w:pStyle w:val="Prrafodelista"/>
+        <w:numPr>
+          <w:ilvl w:val="0"/>
+          <w:numId w:val="1"/>
+        </w:numPr>
+        <w:rPr>
+          <w:lang w:val="es-ES"/>
+        </w:rPr>
+      </w:pPr>
+      <w:r>
+        <w:rPr>
+          <w:lang w:val="es-ES"/>
+        </w:rPr>
+        <w:t>Sin aplicar el factor de protección sobre I</w:t>
+      </w:r>
+      <w:r>
+        <w:rPr>
+          <w:sz w:val="16"/>
+          <w:szCs w:val="16"/>
+          <w:lang w:val="es-ES"/>
+        </w:rPr>
+        <w:t>b</w:t>
+      </w:r>
+      <w:r>
+        <w:rPr>
+          <w:lang w:val="es-ES"/>
+        </w:rPr>
+        <w:t>:</w:t>
+      </w:r>
+    </w:p>
+    <w:p>
+      <w:pPr>
+        <w:rPr>
+          <w:rFonts w:cstheme="minorHAnsi"/>
+          <w:lang w:val="es-ES"/>
+        </w:rPr>
+      </w:pPr>
+      <w:r>
+        <w:rPr>
+          <w:lang w:val="es-ES"/>
+        </w:rPr>
+        <w:t>R</w:t>
+      </w:r>
+      <w:r>
+        <w:rPr>
           <w:sz w:val="14"/>
           <w:szCs w:val="14"/>
           <w:lang w:val="es-ES"/>
         </w:rPr>
-        <w:t>c</w:t>
-      </w:r>
-      <w:proofErr w:type="spellEnd"/>
-      <w:r>
-        <w:rPr>
-          <w:rFonts w:cstheme="minorHAnsi"/>
+        <w:t xml:space="preserve">BE </w:t>
+      </w:r>
+      <w:r>
+        <w:rPr>
+          <w:sz w:val="20"/>
+          <w:szCs w:val="20"/>
+          <w:lang w:val="es-ES"/>
+        </w:rPr>
+        <w:t xml:space="preserve">= </w:t>
+      </w:r>
+      <w:r>
+        <w:rPr>
+          <w:sz w:val="20"/>
+          <w:szCs w:val="20"/>
+          <w:lang w:val="es-ES"/>
+        </w:rPr>
+        <w:t>(Voltaje en base - 0.7) / (</w:t>
+      </w:r>
+      <w:r>
+        <w:rPr>
+          <w:lang w:val="es-ES"/>
+        </w:rPr>
+        <w:t>I</w:t>
+      </w:r>
+      <w:r>
+        <w:rPr>
           <w:sz w:val="14"/>
           <w:szCs w:val="14"/>
           <w:lang w:val="es-ES"/>
         </w:rPr>
-        <w:t xml:space="preserve">  </w:t>
-      </w:r>
-      <w:r>
-        <w:rPr>
-          <w:rFonts w:cstheme="minorHAnsi"/>
-          <w:lang w:val="es-ES"/>
-        </w:rPr>
-        <w:t>/ V</w:t>
+        <w:t xml:space="preserve">C </w:t>
+      </w:r>
+      <w:r>
+        <w:rPr>
+          <w:lang w:val="es-ES"/>
+        </w:rPr>
+        <w:t xml:space="preserve">/ </w:t>
+      </w:r>
+      <w:r>
+        <w:rPr>
+          <w:rFonts w:cstheme="minorHAnsi"/>
+          <w:sz w:val="20"/>
+          <w:szCs w:val="20"/>
+          <w:lang w:val="es-ES"/>
+        </w:rPr>
+        <w:t>β (También conocido como</w:t>
+      </w:r>
+      <w:r>
+        <w:rPr>
+          <w:sz w:val="20"/>
+          <w:szCs w:val="20"/>
+          <w:lang w:val="es-ES"/>
+        </w:rPr>
+        <w:t xml:space="preserve"> </w:t>
+      </w:r>
+      <w:r>
+        <w:rPr>
+          <w:rFonts w:cstheme="minorHAnsi"/>
+          <w:lang w:val="es-ES"/>
+        </w:rPr>
+        <w:t>h</w:t>
       </w:r>
       <w:r>
         <w:rPr>
@@ -197,7 +349,7 @@
           <w:szCs w:val="14"/>
           <w:lang w:val="es-ES"/>
         </w:rPr>
-        <w:t>T</w:t>
+        <w:t>FE</w:t>
       </w:r>
       <w:r>
         <w:rPr>
@@ -205,6 +357,27 @@
           <w:lang w:val="es-ES"/>
         </w:rPr>
         <w:t>)</w:t>
+      </w:r>
+      <w:r>
+        <w:rPr>
+          <w:rFonts w:cstheme="minorHAnsi"/>
+          <w:lang w:val="es-ES"/>
+        </w:rPr>
+        <w:t xml:space="preserve"> = (5 – 0.7) </w:t>
+      </w:r>
+      <w:r>
+        <w:rPr>
+          <w:rFonts w:cstheme="minorHAnsi"/>
+          <w:lang w:val="es-ES"/>
+        </w:rPr>
+        <w:t>/ (1 / 25)</w:t>
+      </w:r>
+      <w:r>
+        <w:rPr>
+          <w:rFonts w:cstheme="minorHAnsi"/>
+          <w:lang w:val="es-ES"/>
+        </w:rPr>
+        <w:t xml:space="preserve"> = 107,51</w:t>
       </w:r>
     </w:p>
     <w:p>
@@ -214,6 +387,46 @@
           <w:lang w:val="es-ES"/>
         </w:rPr>
       </w:pPr>
+    </w:p>
+    <w:p>
+      <w:pPr>
+        <w:pStyle w:val="Prrafodelista"/>
+        <w:numPr>
+          <w:ilvl w:val="0"/>
+          <w:numId w:val="1"/>
+        </w:numPr>
+        <w:rPr>
+          <w:lang w:val="es-ES"/>
+        </w:rPr>
+      </w:pPr>
+      <w:r>
+        <w:rPr>
+          <w:lang w:val="es-ES"/>
+        </w:rPr>
+        <w:t>Con factor de protección sobre I</w:t>
+      </w:r>
+      <w:r>
+        <w:rPr>
+          <w:sz w:val="16"/>
+          <w:szCs w:val="16"/>
+          <w:lang w:val="es-ES"/>
+        </w:rPr>
+        <w:t>b</w:t>
+      </w:r>
+      <w:r>
+        <w:rPr>
+          <w:lang w:val="es-ES"/>
+        </w:rPr>
+        <w:t>:</w:t>
+      </w:r>
+    </w:p>
+    <w:p>
+      <w:pPr>
+        <w:rPr>
+          <w:rFonts w:cstheme="minorHAnsi"/>
+          <w:lang w:val="es-ES"/>
+        </w:rPr>
+      </w:pPr>
       <w:r>
         <w:rPr>
           <w:lang w:val="es-ES"/>
@@ -226,7 +439,29 @@
           <w:szCs w:val="14"/>
           <w:lang w:val="es-ES"/>
         </w:rPr>
-        <w:t>BE</w:t>
+        <w:t xml:space="preserve">BE </w:t>
+      </w:r>
+      <w:r>
+        <w:rPr>
+          <w:sz w:val="20"/>
+          <w:szCs w:val="20"/>
+          <w:lang w:val="es-ES"/>
+        </w:rPr>
+        <w:t xml:space="preserve">= </w:t>
+      </w:r>
+      <w:r>
+        <w:rPr>
+          <w:sz w:val="20"/>
+          <w:szCs w:val="20"/>
+          <w:lang w:val="es-ES"/>
+        </w:rPr>
+        <w:t>(Voltaje en base - 0.7) / 3 * (</w:t>
+      </w:r>
+      <w:r>
+        <w:rPr>
+          <w:lang w:val="es-ES"/>
+        </w:rPr>
+        <w:t>I</w:t>
       </w:r>
       <w:r>
         <w:rPr>
@@ -234,45 +469,93 @@
           <w:szCs w:val="14"/>
           <w:lang w:val="es-ES"/>
         </w:rPr>
+        <w:t xml:space="preserve">C </w:t>
+      </w:r>
+      <w:r>
+        <w:rPr>
+          <w:lang w:val="es-ES"/>
+        </w:rPr>
+        <w:t xml:space="preserve">/ </w:t>
+      </w:r>
+      <w:r>
+        <w:rPr>
+          <w:rFonts w:cstheme="minorHAnsi"/>
+          <w:sz w:val="20"/>
+          <w:szCs w:val="20"/>
+          <w:lang w:val="es-ES"/>
+        </w:rPr>
+        <w:t>β (También conocido como</w:t>
+      </w:r>
+      <w:r>
+        <w:rPr>
+          <w:sz w:val="20"/>
+          <w:szCs w:val="20"/>
+          <w:lang w:val="es-ES"/>
+        </w:rPr>
         <w:t xml:space="preserve"> </w:t>
       </w:r>
       <w:r>
         <w:rPr>
-          <w:lang w:val="es-ES"/>
-        </w:rPr>
-        <w:t>= 25</w:t>
-      </w:r>
-      <w:r>
-        <w:rPr>
-          <w:lang w:val="es-ES"/>
-        </w:rPr>
-        <w:t xml:space="preserve"> </w:t>
-      </w:r>
-      <w:r>
-        <w:rPr>
-          <w:lang w:val="es-ES"/>
-        </w:rPr>
-        <w:t>/ (3</w:t>
-      </w:r>
-      <w:r>
-        <w:rPr>
-          <w:lang w:val="es-ES"/>
-        </w:rPr>
-        <w:t xml:space="preserve"> / 0.026)</w:t>
-      </w:r>
-      <w:r>
-        <w:rPr>
-          <w:lang w:val="es-ES"/>
-        </w:rPr>
-        <w:t xml:space="preserve"> = 115.38 </w:t>
-      </w:r>
-      <w:r>
-        <w:rPr>
-          <w:rFonts w:cstheme="minorHAnsi"/>
-          <w:lang w:val="es-ES"/>
-        </w:rPr>
-        <w:t>Ω</w:t>
-      </w:r>
+          <w:rFonts w:cstheme="minorHAnsi"/>
+          <w:lang w:val="es-ES"/>
+        </w:rPr>
+        <w:t>h</w:t>
+      </w:r>
+      <w:r>
+        <w:rPr>
+          <w:rFonts w:cstheme="minorHAnsi"/>
+          <w:sz w:val="14"/>
+          <w:szCs w:val="14"/>
+          <w:lang w:val="es-ES"/>
+        </w:rPr>
+        <w:t>FE</w:t>
+      </w:r>
+      <w:r>
+        <w:rPr>
+          <w:rFonts w:cstheme="minorHAnsi"/>
+          <w:lang w:val="es-ES"/>
+        </w:rPr>
+        <w:t xml:space="preserve">) = (5 – 0.7) / </w:t>
+      </w:r>
+      <w:r>
+        <w:rPr>
+          <w:rFonts w:cstheme="minorHAnsi"/>
+          <w:lang w:val="es-ES"/>
+        </w:rPr>
+        <w:t xml:space="preserve">3 * </w:t>
+      </w:r>
+      <w:r>
+        <w:rPr>
+          <w:rFonts w:cstheme="minorHAnsi"/>
+          <w:lang w:val="es-ES"/>
+        </w:rPr>
+        <w:t>(1 / 25)</w:t>
+      </w:r>
+      <w:r>
+        <w:rPr>
+          <w:rFonts w:cstheme="minorHAnsi"/>
+          <w:lang w:val="es-ES"/>
+        </w:rPr>
+        <w:t xml:space="preserve"> = </w:t>
+      </w:r>
+      <w:r>
+        <w:rPr>
+          <w:rFonts w:cstheme="minorHAnsi"/>
+          <w:lang w:val="es-ES"/>
+        </w:rPr>
+        <w:t>35,8</w:t>
+      </w:r>
+    </w:p>
+    <w:bookmarkEnd w:id="0"/>
+    <w:p>
+      <w:pPr>
+        <w:rPr>
+          <w:rFonts w:cstheme="minorHAnsi"/>
+          <w:sz w:val="36"/>
+          <w:szCs w:val="36"/>
+          <w:lang w:val="es-ES"/>
+        </w:rPr>
+      </w:pPr>
     </w:p>
     <w:p>
       <w:pPr>
@@ -281,108 +564,19 @@
           <w:lang w:val="es-ES"/>
         </w:rPr>
       </w:pPr>
-    </w:p>
-    <w:p>
-      <w:pPr>
-        <w:rPr>
-          <w:rFonts w:cstheme="minorHAnsi"/>
-          <w:sz w:val="36"/>
-          <w:szCs w:val="36"/>
-          <w:lang w:val="es-ES"/>
-        </w:rPr>
-      </w:pPr>
-      <w:r>
-        <w:rPr>
-          <w:lang w:val="es-ES"/>
-        </w:rPr>
-        <w:t>R</w:t>
-      </w:r>
-      <w:r>
-        <w:rPr>
-          <w:sz w:val="14"/>
-          <w:szCs w:val="14"/>
-          <w:lang w:val="es-ES"/>
-        </w:rPr>
-        <w:t xml:space="preserve">BE </w:t>
-      </w:r>
-      <w:r>
-        <w:rPr>
-          <w:sz w:val="20"/>
-          <w:szCs w:val="20"/>
-          <w:lang w:val="es-ES"/>
-        </w:rPr>
-        <w:t>=</w:t>
-      </w:r>
-      <w:r>
-        <w:rPr>
-          <w:sz w:val="20"/>
-          <w:szCs w:val="20"/>
-          <w:lang w:val="es-ES"/>
-        </w:rPr>
-        <w:t xml:space="preserve"> (Voltaje en base - 0.7) / (corriente en colector emisor / </w:t>
-      </w:r>
-      <w:proofErr w:type="spellStart"/>
-      <w:r>
-        <w:rPr>
-          <w:rFonts w:cstheme="minorHAnsi"/>
-          <w:lang w:val="es-ES"/>
-        </w:rPr>
-        <w:t>h</w:t>
-      </w:r>
-      <w:r>
-        <w:rPr>
-          <w:rFonts w:cstheme="minorHAnsi"/>
-          <w:sz w:val="14"/>
-          <w:szCs w:val="14"/>
-          <w:lang w:val="es-ES"/>
-        </w:rPr>
-        <w:t>FE</w:t>
-      </w:r>
-      <w:proofErr w:type="spellEnd"/>
-      <w:r>
-        <w:rPr>
-          <w:rFonts w:cstheme="minorHAnsi"/>
-          <w:sz w:val="14"/>
-          <w:szCs w:val="14"/>
-          <w:lang w:val="es-ES"/>
-        </w:rPr>
-        <w:t xml:space="preserve">) = (5 – 0.7) </w:t>
-      </w:r>
-      <w:r>
-        <w:rPr>
-          <w:rFonts w:cstheme="minorHAnsi"/>
-          <w:sz w:val="14"/>
-          <w:szCs w:val="14"/>
-          <w:lang w:val="es-ES"/>
-        </w:rPr>
-        <w:t xml:space="preserve">/ </w:t>
-      </w:r>
-      <w:r>
-        <w:rPr>
-          <w:rFonts w:cstheme="minorHAnsi"/>
-          <w:sz w:val="14"/>
-          <w:szCs w:val="14"/>
-          <w:lang w:val="es-ES"/>
-        </w:rPr>
-        <w:t xml:space="preserve">(3 * </w:t>
-      </w:r>
-      <w:r>
-        <w:rPr>
-          <w:rFonts w:cstheme="minorHAnsi"/>
-          <w:sz w:val="14"/>
-          <w:szCs w:val="14"/>
-          <w:lang w:val="es-ES"/>
-        </w:rPr>
-        <w:t>(1 / 25)</w:t>
-      </w:r>
-      <w:r>
-        <w:rPr>
-          <w:rFonts w:cstheme="minorHAnsi"/>
-          <w:sz w:val="14"/>
-          <w:szCs w:val="14"/>
-          <w:lang w:val="es-ES"/>
-        </w:rPr>
-        <w:t>)</w:t>
+      <w:r>
+        <w:rPr>
+          <w:rFonts w:cstheme="minorHAnsi"/>
+          <w:lang w:val="es-ES"/>
+        </w:rPr>
+        <w:t>Aunque en ambos casos se activa el perno, con factor de protección no se calienta el transistor.</w:t>
+      </w:r>
+      <w:r>
+        <w:rPr>
+          <w:rFonts w:cstheme="minorHAnsi"/>
+          <w:lang w:val="es-ES"/>
+        </w:rPr>
+        <w:t xml:space="preserve"> Al final se usa una de 22Ω.</w:t>
       </w:r>
     </w:p>
     <w:sectPr>
@@ -393,6 +587,127 @@
     </w:sectPr>
   </w:body>
 </w:document>
+</file>
+
+<file path=word/numbering.xml><?xml version="1.0" encoding="utf-8"?>
+<w:numbering xmlns:wpc="http://schemas.microsoft.com/office/word/2010/wordprocessingCanvas" xmlns:cx="http://schemas.microsoft.com/office/drawing/2014/chartex" xmlns:cx1="http://schemas.microsoft.com/office/drawing/2015/9/8/chartex" xmlns:cx2="http://schemas.microsoft.com/office/drawing/2015/10/21/chartex" xmlns:cx3="http://schemas.microsoft.com/office/drawing/2016/5/9/chartex" xmlns:cx4="http://schemas.microsoft.com/office/drawing/2016/5/10/chartex" xmlns:cx5="http://schemas.microsoft.com/office/drawing/2016/5/11/chartex" xmlns:cx6="http://schemas.microsoft.com/office/drawing/2016/5/12/chartex" xmlns:cx7="http://schemas.microsoft.com/office/drawing/2016/5/13/chartex" xmlns:cx8="http://schemas.microsoft.com/office/drawing/2016/5/14/chartex" xmlns:mc="http://schemas.openxmlformats.org/markup-compatibility/2006" xmlns:aink="http://schemas.microsoft.com/office/drawing/2016/ink" xmlns:am3d="http://schemas.microsoft.com/office/drawing/2017/model3d" xmlns:o="urn:schemas-microsoft-com:office:office" xmlns:oel="http://schemas.microsoft.com/office/2019/extlst" xmlns:r="http://schemas.openxmlformats.org/officeDocument/2006/relationships" xmlns:m="http://schemas.openxmlformats.org/officeDocument/2006/math" xmlns:v="urn:schemas-microsoft-com:vml" xmlns:wp14="http://schemas.microsoft.com/office/word/2010/wordprocessingDrawing" xmlns:wp="http://schemas.openxmlformats.org/drawingml/2006/wordprocessingDrawing" xmlns:w10="urn:schemas-microsoft-com:office:word" xmlns:w="http://schemas.openxmlformats.org/wordprocessingml/2006/main" xmlns:w14="http://schemas.microsoft.com/office/word/2010/wordml" xmlns:w15="http://schemas.microsoft.com/office/word/2012/wordml" xmlns:w16cex="http://schemas.microsoft.com/office/word/2018/wordml/cex" xmlns:w16cid="http://schemas.microsoft.com/office/word/2016/wordml/cid" xmlns:w16="http://schemas.microsoft.com/office/word/2018/wordml" xmlns:w16du="http://schemas.microsoft.com/office/word/2023/wordml/word16du" xmlns:w16sdtdh="http://schemas.microsoft.com/office/word/2020/wordml/sdtdatahash" xmlns:w16se="http://schemas.microsoft.com/office/word/2015/wordml/symex" xmlns:wpg="http://schemas.microsoft.com/office/word/2010/wordprocessingGroup" xmlns:wpi="http://schemas.microsoft.com/office/word/2010/wordprocessingInk" xmlns:wne="http://schemas.microsoft.com/office/word/2006/wordml" xmlns:wps="http://schemas.microsoft.com/office/word/2010/wordprocessingShape" mc:Ignorable="w14 w15 w16se w16cid w16 w16cex w16sdtdh w16du wp14">
+  <w:abstractNum w:abstractNumId="0" w15:restartNumberingAfterBreak="0">
+    <w:nsid w:val="39756B9C"/>
+    <w:multiLevelType w:val="hybridMultilevel"/>
+    <w:tmpl w:val="CCBE4DF2"/>
+    <w:lvl w:ilvl="0" w:tplc="A5E241D4">
+      <w:start w:val="5"/>
+      <w:numFmt w:val="bullet"/>
+      <w:lvlText w:val=""/>
+      <w:lvlJc w:val="left"/>
+      <w:pPr>
+        <w:ind w:left="720" w:hanging="360"/>
+      </w:pPr>
+      <w:rPr>
+        <w:rFonts w:ascii="Symbol" w:eastAsiaTheme="minorHAnsi" w:hAnsi="Symbol" w:cstheme="minorBidi" w:hint="default"/>
+      </w:rPr>
+    </w:lvl>
+    <w:lvl w:ilvl="1" w:tplc="0C0A0003" w:tentative="1">
+      <w:start w:val="1"/>
+      <w:numFmt w:val="bullet"/>
+      <w:lvlText w:val="o"/>
+      <w:lvlJc w:val="left"/>
+      <w:pPr>
+        <w:ind w:left="1440" w:hanging="360"/>
+      </w:pPr>
+      <w:rPr>
+        <w:rFonts w:ascii="Courier New" w:hAnsi="Courier New" w:cs="Courier New" w:hint="default"/>
+      </w:rPr>
+    </w:lvl>
+    <w:lvl w:ilvl="2" w:tplc="0C0A0005" w:tentative="1">
+      <w:start w:val="1"/>
+      <w:numFmt w:val="bullet"/>
+      <w:lvlText w:val=""/>
+      <w:lvlJc w:val="left"/>
+      <w:pPr>
+        <w:ind w:left="2160" w:hanging="360"/>
+      </w:pPr>
+      <w:rPr>
+        <w:rFonts w:ascii="Wingdings" w:hAnsi="Wingdings" w:hint="default"/>
+      </w:rPr>
+    </w:lvl>
+    <w:lvl w:ilvl="3" w:tplc="0C0A0001" w:tentative="1">
+      <w:start w:val="1"/>
+      <w:numFmt w:val="bullet"/>
+      <w:lvlText w:val=""/>
+      <w:lvlJc w:val="left"/>
+      <w:pPr>
+        <w:ind w:left="2880" w:hanging="360"/>
+      </w:pPr>
+      <w:rPr>
+        <w:rFonts w:ascii="Symbol" w:hAnsi="Symbol" w:hint="default"/>
+      </w:rPr>
+    </w:lvl>
+    <w:lvl w:ilvl="4" w:tplc="0C0A0003" w:tentative="1">
+      <w:start w:val="1"/>
+      <w:numFmt w:val="bullet"/>
+      <w:lvlText w:val="o"/>
+      <w:lvlJc w:val="left"/>
+      <w:pPr>
+        <w:ind w:left="3600" w:hanging="360"/>
+      </w:pPr>
+      <w:rPr>
+        <w:rFonts w:ascii="Courier New" w:hAnsi="Courier New" w:cs="Courier New" w:hint="default"/>
+      </w:rPr>
+    </w:lvl>
+    <w:lvl w:ilvl="5" w:tplc="0C0A0005" w:tentative="1">
+      <w:start w:val="1"/>
+      <w:numFmt w:val="bullet"/>
+      <w:lvlText w:val=""/>
+      <w:lvlJc w:val="left"/>
+      <w:pPr>
+        <w:ind w:left="4320" w:hanging="360"/>
+      </w:pPr>
+      <w:rPr>
+        <w:rFonts w:ascii="Wingdings" w:hAnsi="Wingdings" w:hint="default"/>
+      </w:rPr>
+    </w:lvl>
+    <w:lvl w:ilvl="6" w:tplc="0C0A0001" w:tentative="1">
+      <w:start w:val="1"/>
+      <w:numFmt w:val="bullet"/>
+      <w:lvlText w:val=""/>
+      <w:lvlJc w:val="left"/>
+      <w:pPr>
+        <w:ind w:left="5040" w:hanging="360"/>
+      </w:pPr>
+      <w:rPr>
+        <w:rFonts w:ascii="Symbol" w:hAnsi="Symbol" w:hint="default"/>
+      </w:rPr>
+    </w:lvl>
+    <w:lvl w:ilvl="7" w:tplc="0C0A0003" w:tentative="1">
+      <w:start w:val="1"/>
+      <w:numFmt w:val="bullet"/>
+      <w:lvlText w:val="o"/>
+      <w:lvlJc w:val="left"/>
+      <w:pPr>
+        <w:ind w:left="5760" w:hanging="360"/>
+      </w:pPr>
+      <w:rPr>
+        <w:rFonts w:ascii="Courier New" w:hAnsi="Courier New" w:cs="Courier New" w:hint="default"/>
+      </w:rPr>
+    </w:lvl>
+    <w:lvl w:ilvl="8" w:tplc="0C0A0005" w:tentative="1">
+      <w:start w:val="1"/>
+      <w:numFmt w:val="bullet"/>
+      <w:lvlText w:val=""/>
+      <w:lvlJc w:val="left"/>
+      <w:pPr>
+        <w:ind w:left="6480" w:hanging="360"/>
+      </w:pPr>
+      <w:rPr>
+        <w:rFonts w:ascii="Wingdings" w:hAnsi="Wingdings" w:hint="default"/>
+      </w:rPr>
+    </w:lvl>
+  </w:abstractNum>
+  <w:num w:numId="1" w16cid:durableId="548342722">
+    <w:abstractNumId w:val="0"/>
+  </w:num>
+</w:numbering>
 </file>
 
 <file path=word/styles.xml><?xml version="1.0" encoding="utf-8"?>

</xml_diff>